<commit_message>
new chapter 3 files and script 4 basic stats on data
</commit_message>
<xml_diff>
--- a/shared docs/Chapter 3. Results from the water sample collection/Chapter 3.docx
+++ b/shared docs/Chapter 3. Results from the water sample collection/Chapter 3.docx
@@ -1,30 +1,456 @@
 
 <file path=word/document.xml><?xml version="1.0" encoding="utf-8"?>
-<w:document xmlns:wpc="http://schemas.microsoft.com/office/word/2010/wordprocessingCanvas" xmlns:cx="http://schemas.microsoft.com/office/drawing/2014/chartex" xmlns:cx1="http://schemas.microsoft.com/office/drawing/2015/9/8/chartex" xmlns:cx2="http://schemas.microsoft.com/office/drawing/2015/10/21/chartex" xmlns:cx3="http://schemas.microsoft.com/office/drawing/2016/5/9/chartex" xmlns:cx4="http://schemas.microsoft.com/office/drawing/2016/5/10/chartex" xmlns:cx5="http://schemas.microsoft.com/office/drawing/2016/5/11/chartex" xmlns:cx6="http://schemas.microsoft.com/office/drawing/2016/5/12/chartex" xmlns:cx7="http://schemas.microsoft.com/office/drawing/2016/5/13/chartex" xmlns:cx8="http://schemas.microsoft.com/office/drawing/2016/5/14/chartex" xmlns:mc="http://schemas.openxmlformats.org/markup-compatibility/2006" xmlns:aink="http://schemas.microsoft.com/office/drawing/2016/ink" xmlns:am3d="http://schemas.microsoft.com/office/drawing/2017/model3d" xmlns:o="urn:schemas-microsoft-com:office:office" xmlns:r="http://schemas.openxmlformats.org/officeDocument/2006/relationships" xmlns:m="http://schemas.openxmlformats.org/officeDocument/2006/math" xmlns:v="urn:schemas-microsoft-com:vml" xmlns:wp14="http://schemas.microsoft.com/office/word/2010/wordprocessingDrawing" xmlns:wp="http://schemas.openxmlformats.org/drawingml/2006/wordprocessingDrawing" xmlns:w10="urn:schemas-microsoft-com:office:word" xmlns:w="http://schemas.openxmlformats.org/wordprocessingml/2006/main" xmlns:w14="http://schemas.microsoft.com/office/word/2010/wordml" xmlns:w15="http://schemas.microsoft.com/office/word/2012/wordml" xmlns:w16se="http://schemas.microsoft.com/office/word/2015/wordml/symex" xmlns:wpg="http://schemas.microsoft.com/office/word/2010/wordprocessingGroup" xmlns:wpi="http://schemas.microsoft.com/office/word/2010/wordprocessingInk" xmlns:wne="http://schemas.microsoft.com/office/word/2006/wordml" xmlns:wps="http://schemas.microsoft.com/office/word/2010/wordprocessingShape" mc:Ignorable="w14 w15 w16se wp14">
+<w:document xmlns:wpc="http://schemas.microsoft.com/office/word/2010/wordprocessingCanvas" xmlns:mc="http://schemas.openxmlformats.org/markup-compatibility/2006" xmlns:o="urn:schemas-microsoft-com:office:office" xmlns:r="http://schemas.openxmlformats.org/officeDocument/2006/relationships" xmlns:m="http://schemas.openxmlformats.org/officeDocument/2006/math" xmlns:v="urn:schemas-microsoft-com:vml" xmlns:wp14="http://schemas.microsoft.com/office/word/2010/wordprocessingDrawing" xmlns:wp="http://schemas.openxmlformats.org/drawingml/2006/wordprocessingDrawing" xmlns:w10="urn:schemas-microsoft-com:office:word" xmlns:w="http://schemas.openxmlformats.org/wordprocessingml/2006/main" xmlns:w14="http://schemas.microsoft.com/office/word/2010/wordml" xmlns:w15="http://schemas.microsoft.com/office/word/2012/wordml" xmlns:wpg="http://schemas.microsoft.com/office/word/2010/wordprocessingGroup" xmlns:wpi="http://schemas.microsoft.com/office/word/2010/wordprocessingInk" xmlns:wne="http://schemas.microsoft.com/office/word/2006/wordml" xmlns:wps="http://schemas.microsoft.com/office/word/2010/wordprocessingShape" mc:Ignorable="w14 w15 wp14">
   <w:body>
     <w:p>
+      <w:pPr>
+        <w:pStyle w:val="Heading1"/>
+      </w:pPr>
+      <w:r>
+        <w:t>Chapter 3. Results from the long term water collection</w:t>
+      </w:r>
+    </w:p>
+    <w:p>
+      <w:proofErr w:type="spellStart"/>
+      <w:r>
+        <w:t>Fielddata</w:t>
+      </w:r>
+      <w:proofErr w:type="spellEnd"/>
+      <w:r>
+        <w:t xml:space="preserve">: </w:t>
+      </w:r>
+      <w:r>
+        <w:t>4236 rows</w:t>
+      </w:r>
+      <w:r>
+        <w:t xml:space="preserve">, of which (4236 serve </w:t>
+      </w:r>
+      <w:proofErr w:type="spellStart"/>
+      <w:r>
+        <w:t>ancazzo</w:t>
+      </w:r>
+      <w:proofErr w:type="spellEnd"/>
+      <w:r>
+        <w:t>)</w:t>
+      </w:r>
+    </w:p>
+    <w:tbl>
+      <w:tblPr>
+        <w:tblStyle w:val="TableGrid"/>
+        <w:tblW w:w="1924" w:type="dxa"/>
+        <w:tblLook w:val="04A0" w:firstRow="1" w:lastRow="0" w:firstColumn="1" w:lastColumn="0" w:noHBand="0" w:noVBand="1"/>
+      </w:tblPr>
+      <w:tblGrid>
+        <w:gridCol w:w="1087"/>
+        <w:gridCol w:w="837"/>
+      </w:tblGrid>
+      <w:tr>
+        <w:trPr>
+          <w:trHeight w:val="315"/>
+        </w:trPr>
+        <w:tc>
+          <w:tcPr>
+            <w:tcW w:w="1087" w:type="dxa"/>
+            <w:hideMark/>
+          </w:tcPr>
+          <w:p>
+            <w:pPr>
+              <w:spacing w:line="240" w:lineRule="auto"/>
+              <w:rPr>
+                <w:rFonts w:ascii="Segoe UI" w:eastAsia="Times New Roman" w:hAnsi="Segoe UI" w:cs="Segoe UI"/>
+                <w:b/>
+                <w:bCs/>
+                <w:color w:val="555555"/>
+                <w:sz w:val="16"/>
+                <w:szCs w:val="16"/>
+                <w:lang w:eastAsia="en-GB"/>
+              </w:rPr>
+            </w:pPr>
+            <w:r>
+              <w:rPr>
+                <w:rFonts w:ascii="Segoe UI" w:eastAsia="Times New Roman" w:hAnsi="Segoe UI" w:cs="Segoe UI"/>
+                <w:b/>
+                <w:bCs/>
+                <w:color w:val="555555"/>
+                <w:sz w:val="16"/>
+                <w:szCs w:val="16"/>
+                <w:lang w:eastAsia="en-GB"/>
+              </w:rPr>
+              <w:t>variable</w:t>
+            </w:r>
+          </w:p>
+        </w:tc>
+        <w:tc>
+          <w:tcPr>
+            <w:tcW w:w="837" w:type="dxa"/>
+            <w:hideMark/>
+          </w:tcPr>
+          <w:p>
+            <w:pPr>
+              <w:spacing w:line="240" w:lineRule="auto"/>
+              <w:rPr>
+                <w:rFonts w:ascii="Segoe UI" w:eastAsia="Times New Roman" w:hAnsi="Segoe UI" w:cs="Segoe UI"/>
+                <w:b/>
+                <w:bCs/>
+                <w:color w:val="555555"/>
+                <w:sz w:val="16"/>
+                <w:szCs w:val="16"/>
+                <w:lang w:eastAsia="en-GB"/>
+              </w:rPr>
+            </w:pPr>
+            <w:proofErr w:type="spellStart"/>
+            <w:r>
+              <w:rPr>
+                <w:rFonts w:ascii="Segoe UI" w:eastAsia="Times New Roman" w:hAnsi="Segoe UI" w:cs="Segoe UI"/>
+                <w:b/>
+                <w:bCs/>
+                <w:color w:val="555555"/>
+                <w:sz w:val="16"/>
+                <w:szCs w:val="16"/>
+                <w:lang w:eastAsia="en-GB"/>
+              </w:rPr>
+              <w:t>no_rows</w:t>
+            </w:r>
+            <w:proofErr w:type="spellEnd"/>
+          </w:p>
+        </w:tc>
+      </w:tr>
+      <w:tr>
+        <w:trPr>
+          <w:trHeight w:val="315"/>
+        </w:trPr>
+        <w:tc>
+          <w:tcPr>
+            <w:tcW w:w="1087" w:type="dxa"/>
+            <w:noWrap/>
+            <w:hideMark/>
+          </w:tcPr>
+          <w:p>
+            <w:pPr>
+              <w:spacing w:line="240" w:lineRule="auto"/>
+              <w:rPr>
+                <w:rFonts w:ascii="Segoe UI" w:eastAsia="Times New Roman" w:hAnsi="Segoe UI" w:cs="Segoe UI"/>
+                <w:color w:val="000000"/>
+                <w:sz w:val="16"/>
+                <w:szCs w:val="16"/>
+                <w:lang w:eastAsia="en-GB"/>
+              </w:rPr>
+            </w:pPr>
+            <w:proofErr w:type="spellStart"/>
+            <w:r>
+              <w:rPr>
+                <w:rFonts w:ascii="Segoe UI" w:eastAsia="Times New Roman" w:hAnsi="Segoe UI" w:cs="Segoe UI"/>
+                <w:color w:val="000000"/>
+                <w:sz w:val="16"/>
+                <w:szCs w:val="16"/>
+                <w:lang w:eastAsia="en-GB"/>
+              </w:rPr>
+              <w:t>precip</w:t>
+            </w:r>
+            <w:proofErr w:type="spellEnd"/>
+            <w:r>
+              <w:rPr>
+                <w:rFonts w:ascii="Segoe UI" w:eastAsia="Times New Roman" w:hAnsi="Segoe UI" w:cs="Segoe UI"/>
+                <w:color w:val="000000"/>
+                <w:sz w:val="16"/>
+                <w:szCs w:val="16"/>
+                <w:lang w:eastAsia="en-GB"/>
+              </w:rPr>
+              <w:t xml:space="preserve"> depth</w:t>
+            </w:r>
+          </w:p>
+        </w:tc>
+        <w:tc>
+          <w:tcPr>
+            <w:tcW w:w="837" w:type="dxa"/>
+            <w:noWrap/>
+            <w:hideMark/>
+          </w:tcPr>
+          <w:p>
+            <w:pPr>
+              <w:spacing w:line="240" w:lineRule="auto"/>
+              <w:jc w:val="right"/>
+              <w:rPr>
+                <w:rFonts w:ascii="Segoe UI" w:eastAsia="Times New Roman" w:hAnsi="Segoe UI" w:cs="Segoe UI"/>
+                <w:color w:val="000000"/>
+                <w:sz w:val="16"/>
+                <w:szCs w:val="16"/>
+                <w:lang w:eastAsia="en-GB"/>
+              </w:rPr>
+            </w:pPr>
+            <w:r>
+              <w:rPr>
+                <w:rFonts w:ascii="Segoe UI" w:eastAsia="Times New Roman" w:hAnsi="Segoe UI" w:cs="Segoe UI"/>
+                <w:color w:val="000000"/>
+                <w:sz w:val="16"/>
+                <w:szCs w:val="16"/>
+                <w:lang w:eastAsia="en-GB"/>
+              </w:rPr>
+              <w:t>198</w:t>
+            </w:r>
+          </w:p>
+        </w:tc>
+      </w:tr>
+      <w:tr>
+        <w:trPr>
+          <w:trHeight w:val="315"/>
+        </w:trPr>
+        <w:tc>
+          <w:tcPr>
+            <w:tcW w:w="1087" w:type="dxa"/>
+            <w:noWrap/>
+            <w:hideMark/>
+          </w:tcPr>
+          <w:p>
+            <w:pPr>
+              <w:spacing w:line="240" w:lineRule="auto"/>
+              <w:rPr>
+                <w:rFonts w:ascii="Segoe UI" w:eastAsia="Times New Roman" w:hAnsi="Segoe UI" w:cs="Segoe UI"/>
+                <w:color w:val="000000"/>
+                <w:sz w:val="16"/>
+                <w:szCs w:val="16"/>
+                <w:lang w:eastAsia="en-GB"/>
+              </w:rPr>
+            </w:pPr>
+            <w:r>
+              <w:rPr>
+                <w:rFonts w:ascii="Segoe UI" w:eastAsia="Times New Roman" w:hAnsi="Segoe UI" w:cs="Segoe UI"/>
+                <w:color w:val="000000"/>
+                <w:sz w:val="16"/>
+                <w:szCs w:val="16"/>
+                <w:lang w:eastAsia="en-GB"/>
+              </w:rPr>
+              <w:t xml:space="preserve">stem </w:t>
+            </w:r>
+            <w:proofErr w:type="spellStart"/>
+            <w:r>
+              <w:rPr>
+                <w:rFonts w:ascii="Segoe UI" w:eastAsia="Times New Roman" w:hAnsi="Segoe UI" w:cs="Segoe UI"/>
+                <w:color w:val="000000"/>
+                <w:sz w:val="16"/>
+                <w:szCs w:val="16"/>
+                <w:lang w:eastAsia="en-GB"/>
+              </w:rPr>
+              <w:t>vol</w:t>
+            </w:r>
+            <w:proofErr w:type="spellEnd"/>
+          </w:p>
+        </w:tc>
+        <w:tc>
+          <w:tcPr>
+            <w:tcW w:w="837" w:type="dxa"/>
+            <w:noWrap/>
+            <w:hideMark/>
+          </w:tcPr>
+          <w:p>
+            <w:pPr>
+              <w:spacing w:line="240" w:lineRule="auto"/>
+              <w:jc w:val="right"/>
+              <w:rPr>
+                <w:rFonts w:ascii="Segoe UI" w:eastAsia="Times New Roman" w:hAnsi="Segoe UI" w:cs="Segoe UI"/>
+                <w:color w:val="000000"/>
+                <w:sz w:val="16"/>
+                <w:szCs w:val="16"/>
+                <w:lang w:eastAsia="en-GB"/>
+              </w:rPr>
+            </w:pPr>
+            <w:r>
+              <w:rPr>
+                <w:rFonts w:ascii="Segoe UI" w:eastAsia="Times New Roman" w:hAnsi="Segoe UI" w:cs="Segoe UI"/>
+                <w:color w:val="000000"/>
+                <w:sz w:val="16"/>
+                <w:szCs w:val="16"/>
+                <w:lang w:eastAsia="en-GB"/>
+              </w:rPr>
+              <w:t>1257</w:t>
+            </w:r>
+          </w:p>
+        </w:tc>
+      </w:tr>
+      <w:tr>
+        <w:trPr>
+          <w:trHeight w:val="315"/>
+        </w:trPr>
+        <w:tc>
+          <w:tcPr>
+            <w:tcW w:w="1087" w:type="dxa"/>
+            <w:noWrap/>
+            <w:hideMark/>
+          </w:tcPr>
+          <w:p>
+            <w:pPr>
+              <w:spacing w:line="240" w:lineRule="auto"/>
+              <w:rPr>
+                <w:rFonts w:ascii="Segoe UI" w:eastAsia="Times New Roman" w:hAnsi="Segoe UI" w:cs="Segoe UI"/>
+                <w:color w:val="000000"/>
+                <w:sz w:val="16"/>
+                <w:szCs w:val="16"/>
+                <w:lang w:eastAsia="en-GB"/>
+              </w:rPr>
+            </w:pPr>
+            <w:r>
+              <w:rPr>
+                <w:rFonts w:ascii="Segoe UI" w:eastAsia="Times New Roman" w:hAnsi="Segoe UI" w:cs="Segoe UI"/>
+                <w:color w:val="000000"/>
+                <w:sz w:val="16"/>
+                <w:szCs w:val="16"/>
+                <w:lang w:eastAsia="en-GB"/>
+              </w:rPr>
+              <w:t>through depth</w:t>
+            </w:r>
+          </w:p>
+        </w:tc>
+        <w:tc>
+          <w:tcPr>
+            <w:tcW w:w="837" w:type="dxa"/>
+            <w:noWrap/>
+            <w:hideMark/>
+          </w:tcPr>
+          <w:p>
+            <w:pPr>
+              <w:spacing w:line="240" w:lineRule="auto"/>
+              <w:jc w:val="right"/>
+              <w:rPr>
+                <w:rFonts w:ascii="Segoe UI" w:eastAsia="Times New Roman" w:hAnsi="Segoe UI" w:cs="Segoe UI"/>
+                <w:color w:val="000000"/>
+                <w:sz w:val="16"/>
+                <w:szCs w:val="16"/>
+                <w:lang w:eastAsia="en-GB"/>
+              </w:rPr>
+            </w:pPr>
+            <w:r>
+              <w:rPr>
+                <w:rFonts w:ascii="Segoe UI" w:eastAsia="Times New Roman" w:hAnsi="Segoe UI" w:cs="Segoe UI"/>
+                <w:color w:val="000000"/>
+                <w:sz w:val="16"/>
+                <w:szCs w:val="16"/>
+                <w:lang w:eastAsia="en-GB"/>
+              </w:rPr>
+              <w:t>1112</w:t>
+            </w:r>
+          </w:p>
+        </w:tc>
+      </w:tr>
+      <w:tr>
+        <w:trPr>
+          <w:trHeight w:val="315"/>
+        </w:trPr>
+        <w:tc>
+          <w:tcPr>
+            <w:tcW w:w="1087" w:type="dxa"/>
+            <w:noWrap/>
+            <w:hideMark/>
+          </w:tcPr>
+          <w:p>
+            <w:pPr>
+              <w:spacing w:line="240" w:lineRule="auto"/>
+              <w:rPr>
+                <w:rFonts w:ascii="Segoe UI" w:eastAsia="Times New Roman" w:hAnsi="Segoe UI" w:cs="Segoe UI"/>
+                <w:color w:val="000000"/>
+                <w:sz w:val="16"/>
+                <w:szCs w:val="16"/>
+                <w:lang w:eastAsia="en-GB"/>
+              </w:rPr>
+            </w:pPr>
+            <w:r>
+              <w:rPr>
+                <w:rFonts w:ascii="Segoe UI" w:eastAsia="Times New Roman" w:hAnsi="Segoe UI" w:cs="Segoe UI"/>
+                <w:color w:val="000000"/>
+                <w:sz w:val="16"/>
+                <w:szCs w:val="16"/>
+                <w:lang w:eastAsia="en-GB"/>
+              </w:rPr>
+              <w:t>v-notch flow</w:t>
+            </w:r>
+          </w:p>
+        </w:tc>
+        <w:tc>
+          <w:tcPr>
+            <w:tcW w:w="837" w:type="dxa"/>
+            <w:noWrap/>
+            <w:hideMark/>
+          </w:tcPr>
+          <w:p>
+            <w:pPr>
+              <w:spacing w:line="240" w:lineRule="auto"/>
+              <w:jc w:val="right"/>
+              <w:rPr>
+                <w:rFonts w:ascii="Segoe UI" w:eastAsia="Times New Roman" w:hAnsi="Segoe UI" w:cs="Segoe UI"/>
+                <w:color w:val="000000"/>
+                <w:sz w:val="16"/>
+                <w:szCs w:val="16"/>
+                <w:lang w:eastAsia="en-GB"/>
+              </w:rPr>
+            </w:pPr>
+            <w:r>
+              <w:rPr>
+                <w:rFonts w:ascii="Segoe UI" w:eastAsia="Times New Roman" w:hAnsi="Segoe UI" w:cs="Segoe UI"/>
+                <w:color w:val="000000"/>
+                <w:sz w:val="16"/>
+                <w:szCs w:val="16"/>
+                <w:lang w:eastAsia="en-GB"/>
+              </w:rPr>
+              <w:t>233</w:t>
+            </w:r>
+          </w:p>
+        </w:tc>
+      </w:tr>
+      <w:tr>
+        <w:trPr>
+          <w:trHeight w:val="315"/>
+        </w:trPr>
+        <w:tc>
+          <w:tcPr>
+            <w:tcW w:w="1087" w:type="dxa"/>
+            <w:noWrap/>
+          </w:tcPr>
+          <w:p>
+            <w:pPr>
+              <w:spacing w:line="240" w:lineRule="auto"/>
+              <w:rPr>
+                <w:rFonts w:ascii="Segoe UI" w:eastAsia="Times New Roman" w:hAnsi="Segoe UI" w:cs="Segoe UI"/>
+                <w:color w:val="000000"/>
+                <w:sz w:val="16"/>
+                <w:szCs w:val="16"/>
+                <w:lang w:eastAsia="en-GB"/>
+              </w:rPr>
+            </w:pPr>
+          </w:p>
+        </w:tc>
+        <w:tc>
+          <w:tcPr>
+            <w:tcW w:w="837" w:type="dxa"/>
+            <w:noWrap/>
+          </w:tcPr>
+          <w:p>
+            <w:pPr>
+              <w:spacing w:line="240" w:lineRule="auto"/>
+              <w:jc w:val="right"/>
+              <w:rPr>
+                <w:rFonts w:ascii="Segoe UI" w:eastAsia="Times New Roman" w:hAnsi="Segoe UI" w:cs="Segoe UI"/>
+                <w:color w:val="000000"/>
+                <w:sz w:val="16"/>
+                <w:szCs w:val="16"/>
+                <w:lang w:eastAsia="en-GB"/>
+              </w:rPr>
+            </w:pPr>
+          </w:p>
+        </w:tc>
+      </w:tr>
+    </w:tbl>
+    <w:p/>
+    <w:p>
+      <w:r>
+        <w:t>On how many collection dates? Split by site?</w:t>
+      </w:r>
+    </w:p>
+    <w:p>
+      <w:r>
+        <w:t>Methodology: gauged flow by bucket! Comparison?</w:t>
+      </w:r>
       <w:bookmarkStart w:id="0" w:name="_GoBack"/>
-      <w:r>
-        <w:t>Sample preparation (check Richard), drying and milling (</w:t>
-      </w:r>
-      <w:proofErr w:type="spellStart"/>
-      <w:r>
-        <w:t>usa</w:t>
-      </w:r>
-      <w:proofErr w:type="spellEnd"/>
-      <w:r>
-        <w:t xml:space="preserve"> la </w:t>
-      </w:r>
-      <w:proofErr w:type="spellStart"/>
-      <w:r>
-        <w:t>roba</w:t>
-      </w:r>
-      <w:proofErr w:type="spellEnd"/>
-      <w:r>
-        <w:t xml:space="preserve"> del Corso! Yeah!)</w:t>
-      </w:r>
+      <w:bookmarkEnd w:id="0"/>
     </w:p>
-    <w:bookmarkEnd w:id="0"/>
     <w:p>
       <w:r>
         <w:t>Notes for later:</w:t>
@@ -68,7 +494,7 @@
 </file>
 
 <file path=word/styles.xml><?xml version="1.0" encoding="utf-8"?>
-<w:styles xmlns:mc="http://schemas.openxmlformats.org/markup-compatibility/2006" xmlns:r="http://schemas.openxmlformats.org/officeDocument/2006/relationships" xmlns:w="http://schemas.openxmlformats.org/wordprocessingml/2006/main" xmlns:w14="http://schemas.microsoft.com/office/word/2010/wordml" xmlns:w15="http://schemas.microsoft.com/office/word/2012/wordml" xmlns:w16se="http://schemas.microsoft.com/office/word/2015/wordml/symex" mc:Ignorable="w14 w15 w16se">
+<w:styles xmlns:mc="http://schemas.openxmlformats.org/markup-compatibility/2006" xmlns:r="http://schemas.openxmlformats.org/officeDocument/2006/relationships" xmlns:w="http://schemas.openxmlformats.org/wordprocessingml/2006/main" xmlns:w14="http://schemas.microsoft.com/office/word/2010/wordml" xmlns:w15="http://schemas.microsoft.com/office/word/2012/wordml" mc:Ignorable="w14 w15">
   <w:docDefaults>
     <w:rPrDefault>
       <w:rPr>
@@ -84,7 +510,7 @@
       </w:pPr>
     </w:pPrDefault>
   </w:docDefaults>
-  <w:latentStyles w:defLockedState="0" w:defUIPriority="99" w:defSemiHidden="0" w:defUnhideWhenUsed="0" w:defQFormat="0" w:count="375">
+  <w:latentStyles w:defLockedState="0" w:defUIPriority="99" w:defSemiHidden="0" w:defUnhideWhenUsed="0" w:defQFormat="0" w:count="371">
     <w:lsdException w:name="Normal" w:uiPriority="0" w:qFormat="1"/>
     <w:lsdException w:name="heading 1" w:uiPriority="9" w:qFormat="1"/>
     <w:lsdException w:name="heading 2" w:semiHidden="1" w:uiPriority="9" w:unhideWhenUsed="1" w:qFormat="1"/>
@@ -456,12 +882,8 @@
     <w:lsdException w:name="List Table 5 Dark Accent 6" w:uiPriority="50"/>
     <w:lsdException w:name="List Table 6 Colorful Accent 6" w:uiPriority="51"/>
     <w:lsdException w:name="List Table 7 Colorful Accent 6" w:uiPriority="52"/>
-    <w:lsdException w:name="Mention" w:semiHidden="1" w:unhideWhenUsed="1"/>
-    <w:lsdException w:name="Smart Hyperlink" w:semiHidden="1" w:unhideWhenUsed="1"/>
-    <w:lsdException w:name="Hashtag" w:semiHidden="1" w:unhideWhenUsed="1"/>
-    <w:lsdException w:name="Unresolved Mention" w:semiHidden="1" w:unhideWhenUsed="1"/>
   </w:latentStyles>
-  <w:style w:type="paragraph" w:default="1" w:styleId="Normale">
+  <w:style w:type="paragraph" w:default="1" w:styleId="Normal">
     <w:name w:val="Normal"/>
     <w:qFormat/>
     <w:rsid w:val="00D9256C"/>
@@ -472,13 +894,34 @@
       <w:lang w:val="en-GB"/>
     </w:rPr>
   </w:style>
-  <w:style w:type="character" w:default="1" w:styleId="Carpredefinitoparagrafo">
+  <w:style w:type="paragraph" w:styleId="Heading1">
+    <w:name w:val="heading 1"/>
+    <w:basedOn w:val="Normal"/>
+    <w:next w:val="Normal"/>
+    <w:link w:val="Heading1Char"/>
+    <w:uiPriority w:val="9"/>
+    <w:qFormat/>
+    <w:rsid w:val="00C63D0F"/>
+    <w:pPr>
+      <w:keepNext/>
+      <w:keepLines/>
+      <w:spacing w:before="240" w:after="0"/>
+      <w:outlineLvl w:val="0"/>
+    </w:pPr>
+    <w:rPr>
+      <w:rFonts w:asciiTheme="majorHAnsi" w:eastAsiaTheme="majorEastAsia" w:hAnsiTheme="majorHAnsi" w:cstheme="majorBidi"/>
+      <w:color w:val="2F5496" w:themeColor="accent1" w:themeShade="BF"/>
+      <w:sz w:val="32"/>
+      <w:szCs w:val="32"/>
+    </w:rPr>
+  </w:style>
+  <w:style w:type="character" w:default="1" w:styleId="DefaultParagraphFont">
     <w:name w:val="Default Paragraph Font"/>
     <w:uiPriority w:val="1"/>
     <w:semiHidden/>
     <w:unhideWhenUsed/>
   </w:style>
-  <w:style w:type="table" w:default="1" w:styleId="Tabellanormale">
+  <w:style w:type="table" w:default="1" w:styleId="TableNormal">
     <w:name w:val="Normal Table"/>
     <w:uiPriority w:val="99"/>
     <w:semiHidden/>
@@ -493,11 +936,44 @@
       </w:tblCellMar>
     </w:tblPr>
   </w:style>
-  <w:style w:type="numbering" w:default="1" w:styleId="Nessunelenco">
+  <w:style w:type="numbering" w:default="1" w:styleId="NoList">
     <w:name w:val="No List"/>
     <w:uiPriority w:val="99"/>
     <w:semiHidden/>
     <w:unhideWhenUsed/>
+  </w:style>
+  <w:style w:type="character" w:customStyle="1" w:styleId="Heading1Char">
+    <w:name w:val="Heading 1 Char"/>
+    <w:basedOn w:val="DefaultParagraphFont"/>
+    <w:link w:val="Heading1"/>
+    <w:uiPriority w:val="9"/>
+    <w:rsid w:val="00C63D0F"/>
+    <w:rPr>
+      <w:rFonts w:asciiTheme="majorHAnsi" w:eastAsiaTheme="majorEastAsia" w:hAnsiTheme="majorHAnsi" w:cstheme="majorBidi"/>
+      <w:color w:val="2F5496" w:themeColor="accent1" w:themeShade="BF"/>
+      <w:sz w:val="32"/>
+      <w:szCs w:val="32"/>
+      <w:lang w:val="en-GB"/>
+    </w:rPr>
+  </w:style>
+  <w:style w:type="table" w:styleId="TableGrid">
+    <w:name w:val="Table Grid"/>
+    <w:basedOn w:val="TableNormal"/>
+    <w:uiPriority w:val="39"/>
+    <w:rsid w:val="00850852"/>
+    <w:pPr>
+      <w:spacing w:after="0" w:line="240" w:lineRule="auto"/>
+    </w:pPr>
+    <w:tblPr>
+      <w:tblBorders>
+        <w:top w:val="single" w:sz="4" w:space="0" w:color="auto"/>
+        <w:left w:val="single" w:sz="4" w:space="0" w:color="auto"/>
+        <w:bottom w:val="single" w:sz="4" w:space="0" w:color="auto"/>
+        <w:right w:val="single" w:sz="4" w:space="0" w:color="auto"/>
+        <w:insideH w:val="single" w:sz="4" w:space="0" w:color="auto"/>
+        <w:insideV w:val="single" w:sz="4" w:space="0" w:color="auto"/>
+      </w:tblBorders>
+    </w:tblPr>
   </w:style>
 </w:styles>
 </file>

</xml_diff>

<commit_message>
NEw work on CH.3 (SF_DBH2 plot); calibration plot script added; modified Repo files: now all OF and QC notes are in. Rerun Griffin.SQLite, sourced outliers+regression in Handover.R
</commit_message>
<xml_diff>
--- a/shared docs/Chapter 3. Results from the water sample collection/Chapter 3.docx
+++ b/shared docs/Chapter 3. Results from the water sample collection/Chapter 3.docx
@@ -2661,6 +2661,11 @@
         <w:rPr>
           <w:lang w:val="it-IT"/>
         </w:rPr>
+      </w:r>
+      <w:r>
+        <w:rPr>
+          <w:lang w:val="it-IT"/>
+        </w:rPr>
         <w:fldChar w:fldCharType="separate"/>
       </w:r>
       <w:r>
@@ -2796,7 +2801,296 @@
         <w:rPr>
           <w:lang w:val="it-IT"/>
         </w:rPr>
-        <w:t>Trying to work on DBH^2 ma pare na cacata…</w:t>
+        <w:t>The comparison between SF volume and DBH</w:t>
+      </w:r>
+      <w:r>
+        <w:rPr>
+          <w:vertAlign w:val="superscript"/>
+          <w:lang w:val="it-IT"/>
+        </w:rPr>
+        <w:t>2</w:t>
+      </w:r>
+      <w:r>
+        <w:rPr>
+          <w:lang w:val="it-IT"/>
+        </w:rPr>
+        <w:t xml:space="preserve">, differently from what found by </w:t>
+      </w:r>
+      <w:r>
+        <w:rPr>
+          <w:lang w:val="it-IT"/>
+        </w:rPr>
+        <w:fldChar w:fldCharType="begin">
+          <w:fldData xml:space="preserve">PEVuZE5vdGU+PENpdGUgQXV0aG9yWWVhcj0iMSI+PEF1dGhvcj5IZWFsPC9BdXRob3I+PFllYXI+
+MjAwNDwvWWVhcj48UmVjTnVtPjY2PC9SZWNOdW0+PERpc3BsYXlUZXh0PkhlYWwsIGV0IGFsLiAo
+MjAwNCk8L0Rpc3BsYXlUZXh0PjxyZWNvcmQ+PHJlYy1udW1iZXI+NjY8L3JlYy1udW1iZXI+PGZv
+cmVpZ24ta2V5cz48a2V5IGFwcD0iRU4iIGRiLWlkPSJhcndwejUwdHBwZjIwcWVzMGFkeDVhenRl
+dDB3OXh0YXJ0c2QiIHRpbWVzdGFtcD0iMTUwNzgxOTk4OSI+NjY8L2tleT48L2ZvcmVpZ24ta2V5
+cz48cmVmLXR5cGUgbmFtZT0iSm91cm5hbCBBcnRpY2xlIj4xNzwvcmVmLXR5cGU+PGNvbnRyaWJ1
+dG9ycz48YXV0aG9ycz48YXV0aG9yPkhlYWwsIEsuIFYuPC9hdXRob3I+PGF1dGhvcj5TdGlkc29u
+LCBSLiBULjwvYXV0aG9yPjxhdXRob3I+RGlja2V5LCBDLiBBLjwvYXV0aG9yPjxhdXRob3I+Q2Fw
+ZSwgSi4gTi48L2F1dGhvcj48YXV0aG9yPkhlYWwsIE0uIFIuPC9hdXRob3I+PC9hdXRob3JzPjwv
+Y29udHJpYnV0b3JzPjxhdXRoLWFkZHJlc3M+VW5pdiBFZGluYnVyZ2gsIFNjaCBHZW9TY2ksIEVk
+aW5idXJnaCBFSDkgM0pVLCBNaWRsb3RoaWFuLCBTY290bGFuZCYjeEQ7VW5pdiBFZGluYnVyZ2gs
+IFNjaCBDaGVtLCBFZGluYnVyZ2ggRUg5IDNKSiwgTWlkbG90aGlhbiwgU2NvdGxhbmQmI3hEO0N0
+ciBFY29sICZhbXA7IEh5ZHJvbCwgUGVuaWN1aWsgRUgyNiAwUUIsIE1pZGxvdGhpYW4sIFNjb3Rs
+YW5kPC9hdXRoLWFkZHJlc3M+PHRpdGxlcz48dGl0bGU+TmV3IGRhdGEgZm9yIHdhdGVyIGxvc3Nl
+cyBmcm9tIG1hdHVyZSBTaXRrYSBzcHJ1Y2UgcGxhbnRhdGlvbnMgaW4gdGVtcGVyYXRlIHVwbGFu
+ZCBjYXRjaG1lbnRzPC90aXRsZT48c2Vjb25kYXJ5LXRpdGxlPkh5ZHJvbG9naWNhbCBTY2llbmNl
+cyBKb3VybmFsLUpvdXJuYWwgRGVzIFNjaWVuY2VzIEh5ZHJvbG9naXF1ZXM8L3NlY29uZGFyeS10
+aXRsZT48YWx0LXRpdGxlPkh5ZHJvbG9nIFNjaSBKPC9hbHQtdGl0bGU+PC90aXRsZXM+PHBlcmlv
+ZGljYWw+PGZ1bGwtdGl0bGU+SHlkcm9sb2dpY2FsIFNjaWVuY2VzIEpvdXJuYWwtSm91cm5hbCBE
+ZXMgU2NpZW5jZXMgSHlkcm9sb2dpcXVlczwvZnVsbC10aXRsZT48YWJici0xPkh5ZHJvbG9nIFNj
+aSBKPC9hYmJyLTE+PC9wZXJpb2RpY2FsPjxhbHQtcGVyaW9kaWNhbD48ZnVsbC10aXRsZT5IeWRy
+b2xvZ2ljYWwgU2NpZW5jZXMgSm91cm5hbC1Kb3VybmFsIERlcyBTY2llbmNlcyBIeWRyb2xvZ2lx
+dWVzPC9mdWxsLXRpdGxlPjxhYmJyLTE+SHlkcm9sb2cgU2NpIEo8L2FiYnItMT48L2FsdC1wZXJp
+b2RpY2FsPjxwYWdlcz40NzctNDkzPC9wYWdlcz48dm9sdW1lPjQ5PC92b2x1bWU+PG51bWJlcj4z
+PC9udW1iZXI+PGtleXdvcmRzPjxrZXl3b3JkPmNhdGNobWVudCB3YXRlciBiYWxhbmNlPC9rZXl3
+b3JkPjxrZXl3b3JkPmNsb3Vkd2F0ZXI8L2tleXdvcmQ+PGtleXdvcmQ+Y29uaWZlciBmb3Jlc3Q8
+L2tleXdvcmQ+PGtleXdvcmQ+ZXZhcG90cmFuc3BpcmF0aW9uPC9rZXl3b3JkPjxrZXl3b3JkPmlu
+dGVyY2VwdGlvbjwva2V5d29yZD48a2V5d29yZD5zdGVtZmxvdzwva2V5d29yZD48a2V5d29yZD50
+aHJvdWdoZmFsbDwva2V5d29yZD48a2V5d29yZD51azwva2V5d29yZD48a2V5d29yZD51cGxhbmQg
+Y2F0Y2htZW50PC9rZXl3b3JkPjxrZXl3b3JkPndhdGVyIGxvc3M8L2tleXdvcmQ+PGtleXdvcmQ+
+aW50ZXJjZXB0aW9uIGxvc3M8L2tleXdvcmQ+PGtleXdvcmQ+Zm9yZXN0PC9rZXl3b3JkPjxrZXl3
+b3JkPmRlcG9zaXRpb248L2tleXdvcmQ+PGtleXdvcmQ+dGhyb3VnaGZhbGw8L2tleXdvcmQ+PGtl
+eXdvcmQ+c2NvdGxhbmQ8L2tleXdvcmQ+PGtleXdvcmQ+c3RlbWZsb3c8L2tleXdvcmQ+PGtleXdv
+cmQ+Y2Fub3B5PC9rZXl3b3JkPjxrZXl3b3JkPnZhcmlhYmlsaXR5PC9rZXl3b3JkPjxrZXl3b3Jk
+PmVudmlyb25tZW50PC9rZXl3b3JkPjxrZXl3b3JkPmJyaXRhaW48L2tleXdvcmQ+PC9rZXl3b3Jk
+cz48ZGF0ZXM+PHllYXI+MjAwNDwveWVhcj48cHViLWRhdGVzPjxkYXRlPkp1bjwvZGF0ZT48L3B1
+Yi1kYXRlcz48L2RhdGVzPjxpc2JuPjAyNjItNjY2NzwvaXNibj48YWNjZXNzaW9uLW51bT5XT1M6
+MDAwMjIxNjYyMjAwMDA5PC9hY2Nlc3Npb24tbnVtPjx1cmxzPjxyZWxhdGVkLXVybHM+PHVybD4m
+bHQ7R28gdG8gSVNJJmd0OzovL1dPUzowMDAyMjE2NjIyMDAwMDk8L3VybD48L3JlbGF0ZWQtdXJs
+cz48L3VybHM+PGVsZWN0cm9uaWMtcmVzb3VyY2UtbnVtPkRPSSAxMC4xNjIzL2h5c2ouNDkuMy40
+NzcuNTQzNDQ8L2VsZWN0cm9uaWMtcmVzb3VyY2UtbnVtPjxsYW5ndWFnZT5FbmdsaXNoPC9sYW5n
+dWFnZT48L3JlY29yZD48L0NpdGU+PC9FbmROb3RlPn==
+</w:fldData>
+        </w:fldChar>
+      </w:r>
+      <w:r>
+        <w:rPr>
+          <w:lang w:val="it-IT"/>
+        </w:rPr>
+        <w:instrText xml:space="preserve"> ADDIN EN.CITE </w:instrText>
+      </w:r>
+      <w:r>
+        <w:rPr>
+          <w:lang w:val="it-IT"/>
+        </w:rPr>
+        <w:fldChar w:fldCharType="begin">
+          <w:fldData xml:space="preserve">PEVuZE5vdGU+PENpdGUgQXV0aG9yWWVhcj0iMSI+PEF1dGhvcj5IZWFsPC9BdXRob3I+PFllYXI+
+MjAwNDwvWWVhcj48UmVjTnVtPjY2PC9SZWNOdW0+PERpc3BsYXlUZXh0PkhlYWwsIGV0IGFsLiAo
+MjAwNCk8L0Rpc3BsYXlUZXh0PjxyZWNvcmQ+PHJlYy1udW1iZXI+NjY8L3JlYy1udW1iZXI+PGZv
+cmVpZ24ta2V5cz48a2V5IGFwcD0iRU4iIGRiLWlkPSJhcndwejUwdHBwZjIwcWVzMGFkeDVhenRl
+dDB3OXh0YXJ0c2QiIHRpbWVzdGFtcD0iMTUwNzgxOTk4OSI+NjY8L2tleT48L2ZvcmVpZ24ta2V5
+cz48cmVmLXR5cGUgbmFtZT0iSm91cm5hbCBBcnRpY2xlIj4xNzwvcmVmLXR5cGU+PGNvbnRyaWJ1
+dG9ycz48YXV0aG9ycz48YXV0aG9yPkhlYWwsIEsuIFYuPC9hdXRob3I+PGF1dGhvcj5TdGlkc29u
+LCBSLiBULjwvYXV0aG9yPjxhdXRob3I+RGlja2V5LCBDLiBBLjwvYXV0aG9yPjxhdXRob3I+Q2Fw
+ZSwgSi4gTi48L2F1dGhvcj48YXV0aG9yPkhlYWwsIE0uIFIuPC9hdXRob3I+PC9hdXRob3JzPjwv
+Y29udHJpYnV0b3JzPjxhdXRoLWFkZHJlc3M+VW5pdiBFZGluYnVyZ2gsIFNjaCBHZW9TY2ksIEVk
+aW5idXJnaCBFSDkgM0pVLCBNaWRsb3RoaWFuLCBTY290bGFuZCYjeEQ7VW5pdiBFZGluYnVyZ2gs
+IFNjaCBDaGVtLCBFZGluYnVyZ2ggRUg5IDNKSiwgTWlkbG90aGlhbiwgU2NvdGxhbmQmI3hEO0N0
+ciBFY29sICZhbXA7IEh5ZHJvbCwgUGVuaWN1aWsgRUgyNiAwUUIsIE1pZGxvdGhpYW4sIFNjb3Rs
+YW5kPC9hdXRoLWFkZHJlc3M+PHRpdGxlcz48dGl0bGU+TmV3IGRhdGEgZm9yIHdhdGVyIGxvc3Nl
+cyBmcm9tIG1hdHVyZSBTaXRrYSBzcHJ1Y2UgcGxhbnRhdGlvbnMgaW4gdGVtcGVyYXRlIHVwbGFu
+ZCBjYXRjaG1lbnRzPC90aXRsZT48c2Vjb25kYXJ5LXRpdGxlPkh5ZHJvbG9naWNhbCBTY2llbmNl
+cyBKb3VybmFsLUpvdXJuYWwgRGVzIFNjaWVuY2VzIEh5ZHJvbG9naXF1ZXM8L3NlY29uZGFyeS10
+aXRsZT48YWx0LXRpdGxlPkh5ZHJvbG9nIFNjaSBKPC9hbHQtdGl0bGU+PC90aXRsZXM+PHBlcmlv
+ZGljYWw+PGZ1bGwtdGl0bGU+SHlkcm9sb2dpY2FsIFNjaWVuY2VzIEpvdXJuYWwtSm91cm5hbCBE
+ZXMgU2NpZW5jZXMgSHlkcm9sb2dpcXVlczwvZnVsbC10aXRsZT48YWJici0xPkh5ZHJvbG9nIFNj
+aSBKPC9hYmJyLTE+PC9wZXJpb2RpY2FsPjxhbHQtcGVyaW9kaWNhbD48ZnVsbC10aXRsZT5IeWRy
+b2xvZ2ljYWwgU2NpZW5jZXMgSm91cm5hbC1Kb3VybmFsIERlcyBTY2llbmNlcyBIeWRyb2xvZ2lx
+dWVzPC9mdWxsLXRpdGxlPjxhYmJyLTE+SHlkcm9sb2cgU2NpIEo8L2FiYnItMT48L2FsdC1wZXJp
+b2RpY2FsPjxwYWdlcz40NzctNDkzPC9wYWdlcz48dm9sdW1lPjQ5PC92b2x1bWU+PG51bWJlcj4z
+PC9udW1iZXI+PGtleXdvcmRzPjxrZXl3b3JkPmNhdGNobWVudCB3YXRlciBiYWxhbmNlPC9rZXl3
+b3JkPjxrZXl3b3JkPmNsb3Vkd2F0ZXI8L2tleXdvcmQ+PGtleXdvcmQ+Y29uaWZlciBmb3Jlc3Q8
+L2tleXdvcmQ+PGtleXdvcmQ+ZXZhcG90cmFuc3BpcmF0aW9uPC9rZXl3b3JkPjxrZXl3b3JkPmlu
+dGVyY2VwdGlvbjwva2V5d29yZD48a2V5d29yZD5zdGVtZmxvdzwva2V5d29yZD48a2V5d29yZD50
+aHJvdWdoZmFsbDwva2V5d29yZD48a2V5d29yZD51azwva2V5d29yZD48a2V5d29yZD51cGxhbmQg
+Y2F0Y2htZW50PC9rZXl3b3JkPjxrZXl3b3JkPndhdGVyIGxvc3M8L2tleXdvcmQ+PGtleXdvcmQ+
+aW50ZXJjZXB0aW9uIGxvc3M8L2tleXdvcmQ+PGtleXdvcmQ+Zm9yZXN0PC9rZXl3b3JkPjxrZXl3
+b3JkPmRlcG9zaXRpb248L2tleXdvcmQ+PGtleXdvcmQ+dGhyb3VnaGZhbGw8L2tleXdvcmQ+PGtl
+eXdvcmQ+c2NvdGxhbmQ8L2tleXdvcmQ+PGtleXdvcmQ+c3RlbWZsb3c8L2tleXdvcmQ+PGtleXdv
+cmQ+Y2Fub3B5PC9rZXl3b3JkPjxrZXl3b3JkPnZhcmlhYmlsaXR5PC9rZXl3b3JkPjxrZXl3b3Jk
+PmVudmlyb25tZW50PC9rZXl3b3JkPjxrZXl3b3JkPmJyaXRhaW48L2tleXdvcmQ+PC9rZXl3b3Jk
+cz48ZGF0ZXM+PHllYXI+MjAwNDwveWVhcj48cHViLWRhdGVzPjxkYXRlPkp1bjwvZGF0ZT48L3B1
+Yi1kYXRlcz48L2RhdGVzPjxpc2JuPjAyNjItNjY2NzwvaXNibj48YWNjZXNzaW9uLW51bT5XT1M6
+MDAwMjIxNjYyMjAwMDA5PC9hY2Nlc3Npb24tbnVtPjx1cmxzPjxyZWxhdGVkLXVybHM+PHVybD4m
+bHQ7R28gdG8gSVNJJmd0OzovL1dPUzowMDAyMjE2NjIyMDAwMDk8L3VybD48L3JlbGF0ZWQtdXJs
+cz48L3VybHM+PGVsZWN0cm9uaWMtcmVzb3VyY2UtbnVtPkRPSSAxMC4xNjIzL2h5c2ouNDkuMy40
+NzcuNTQzNDQ8L2VsZWN0cm9uaWMtcmVzb3VyY2UtbnVtPjxsYW5ndWFnZT5FbmdsaXNoPC9sYW5n
+dWFnZT48L3JlY29yZD48L0NpdGU+PC9FbmROb3RlPn==
+</w:fldData>
+        </w:fldChar>
+      </w:r>
+      <w:r>
+        <w:rPr>
+          <w:lang w:val="it-IT"/>
+        </w:rPr>
+        <w:instrText xml:space="preserve"> ADDIN EN.CITE.DATA </w:instrText>
+      </w:r>
+      <w:r>
+        <w:rPr>
+          <w:lang w:val="it-IT"/>
+        </w:rPr>
+      </w:r>
+      <w:r>
+        <w:rPr>
+          <w:lang w:val="it-IT"/>
+        </w:rPr>
+        <w:fldChar w:fldCharType="end"/>
+      </w:r>
+      <w:r>
+        <w:rPr>
+          <w:lang w:val="it-IT"/>
+        </w:rPr>
+        <w:fldChar w:fldCharType="separate"/>
+      </w:r>
+      <w:r>
+        <w:rPr>
+          <w:noProof/>
+          <w:lang w:val="it-IT"/>
+        </w:rPr>
+        <w:t>Heal, et al. (2004)</w:t>
+      </w:r>
+      <w:r>
+        <w:rPr>
+          <w:lang w:val="it-IT"/>
+        </w:rPr>
+        <w:fldChar w:fldCharType="end"/>
+      </w:r>
+      <w:r>
+        <w:rPr>
+          <w:lang w:val="it-IT"/>
+        </w:rPr>
+        <w:t>, has not shown any significant pattern. The data have also subset by precipitation depth</w:t>
+      </w:r>
+      <w:r>
+        <w:rPr>
+          <w:lang w:val="it-IT"/>
+        </w:rPr>
+        <w:t xml:space="preserve"> (as wettest dates, driest dates and intermediate dates. Data were analised as bulk data first and then filtering the overfl</w:t>
+      </w:r>
+      <w:r>
+        <w:rPr>
+          <w:lang w:val="it-IT"/>
+        </w:rPr>
+        <w:t>owing collectors and those where other issues, like a partial or substantial spew due to a pipe out of the collector), but the results show very low coefficients of determination. In figure xxx 3 examples</w:t>
+      </w:r>
+      <w:r>
+        <w:rPr>
+          <w:lang w:val="it-IT"/>
+        </w:rPr>
+        <w:t>;</w:t>
+      </w:r>
+      <w:r>
+        <w:rPr>
+          <w:lang w:val="it-IT"/>
+        </w:rPr>
+        <w:t xml:space="preserve"> each </w:t>
+      </w:r>
+      <w:r>
+        <w:rPr>
+          <w:lang w:val="it-IT"/>
+        </w:rPr>
+        <w:t xml:space="preserve">date is representative of </w:t>
+      </w:r>
+      <w:r>
+        <w:rPr>
+          <w:lang w:val="it-IT"/>
+        </w:rPr>
+        <w:t xml:space="preserve">a different precipitation </w:t>
+      </w:r>
+      <w:r>
+        <w:rPr>
+          <w:lang w:val="it-IT"/>
+        </w:rPr>
+        <w:t>feature (AGGIUNGI prec = xx mm)</w:t>
+      </w:r>
+      <w:bookmarkStart w:id="0" w:name="_GoBack"/>
+      <w:bookmarkEnd w:id="0"/>
+      <w:r>
+        <w:rPr>
+          <w:lang w:val="it-IT"/>
+        </w:rPr>
+        <w:t xml:space="preserve"> SUL GRAFICO)</w:t>
+      </w:r>
+      <w:r>
+        <w:rPr>
+          <w:lang w:val="it-IT"/>
+        </w:rPr>
+        <w:t xml:space="preserve">. They </w:t>
+      </w:r>
+      <w:r>
+        <w:rPr>
+          <w:lang w:val="it-IT"/>
+        </w:rPr>
+        <w:t>have</w:t>
+      </w:r>
+      <w:r>
+        <w:rPr>
+          <w:lang w:val="it-IT"/>
+        </w:rPr>
+        <w:t xml:space="preserve"> also </w:t>
+      </w:r>
+      <w:r>
+        <w:rPr>
+          <w:lang w:val="it-IT"/>
+        </w:rPr>
+        <w:t xml:space="preserve">been chosen </w:t>
+      </w:r>
+      <w:r>
+        <w:rPr>
+          <w:lang w:val="it-IT"/>
+        </w:rPr>
+        <w:t xml:space="preserve">from different years, </w:t>
+      </w:r>
+      <w:r>
+        <w:rPr>
+          <w:lang w:val="it-IT"/>
+        </w:rPr>
+        <w:t>in order</w:t>
+      </w:r>
+      <w:r>
+        <w:rPr>
+          <w:lang w:val="it-IT"/>
+        </w:rPr>
+        <w:t xml:space="preserve"> to </w:t>
+      </w:r>
+      <w:r>
+        <w:rPr>
+          <w:lang w:val="it-IT"/>
+        </w:rPr>
+        <w:t>be representative of</w:t>
+      </w:r>
+      <w:r>
+        <w:rPr>
+          <w:lang w:val="it-IT"/>
+        </w:rPr>
+        <w:t xml:space="preserve"> the </w:t>
+      </w:r>
+      <w:r>
+        <w:rPr>
+          <w:lang w:val="it-IT"/>
+        </w:rPr>
+        <w:t xml:space="preserve">different </w:t>
+      </w:r>
+      <w:r>
+        <w:rPr>
+          <w:lang w:val="it-IT"/>
+        </w:rPr>
+        <w:t>state of the SF pipes, that have been partially detached by the stem radial growth</w:t>
+      </w:r>
+      <w:r>
+        <w:rPr>
+          <w:lang w:val="it-IT"/>
+        </w:rPr>
+        <w:t xml:space="preserve"> and could have affected the SF collection</w:t>
+      </w:r>
+      <w:r>
+        <w:rPr>
+          <w:lang w:val="it-IT"/>
+        </w:rPr>
+        <w:t xml:space="preserve">. </w:t>
       </w:r>
     </w:p>
     <w:p>
@@ -2805,18 +3099,90 @@
           <w:lang w:val="it-IT"/>
         </w:rPr>
       </w:pPr>
+      <w:r>
+        <w:rPr>
+          <w:noProof/>
+          <w:lang w:eastAsia="en-GB"/>
+        </w:rPr>
+        <w:drawing>
+          <wp:inline distT="0" distB="0" distL="0" distR="0">
+            <wp:extent cx="4448175" cy="3884322"/>
+            <wp:effectExtent l="0" t="0" r="0" b="1905"/>
+            <wp:docPr id="3" name="Picture 3"/>
+            <wp:cNvGraphicFramePr>
+              <a:graphicFrameLocks xmlns:a="http://schemas.openxmlformats.org/drawingml/2006/main" noChangeAspect="1"/>
+            </wp:cNvGraphicFramePr>
+            <a:graphic xmlns:a="http://schemas.openxmlformats.org/drawingml/2006/main">
+              <a:graphicData uri="http://schemas.openxmlformats.org/drawingml/2006/picture">
+                <pic:pic xmlns:pic="http://schemas.openxmlformats.org/drawingml/2006/picture">
+                  <pic:nvPicPr>
+                    <pic:cNvPr id="3" name="SF_DBH2.png"/>
+                    <pic:cNvPicPr/>
+                  </pic:nvPicPr>
+                  <pic:blipFill>
+                    <a:blip r:embed="rId6">
+                      <a:extLst>
+                        <a:ext uri="{28A0092B-C50C-407E-A947-70E740481C1C}">
+                          <a14:useLocalDpi xmlns:a14="http://schemas.microsoft.com/office/drawing/2010/main" val="0"/>
+                        </a:ext>
+                      </a:extLst>
+                    </a:blip>
+                    <a:stretch>
+                      <a:fillRect/>
+                    </a:stretch>
+                  </pic:blipFill>
+                  <pic:spPr>
+                    <a:xfrm>
+                      <a:off x="0" y="0"/>
+                      <a:ext cx="4461920" cy="3896325"/>
+                    </a:xfrm>
+                    <a:prstGeom prst="rect">
+                      <a:avLst/>
+                    </a:prstGeom>
+                  </pic:spPr>
+                </pic:pic>
+              </a:graphicData>
+            </a:graphic>
+          </wp:inline>
+        </w:drawing>
+      </w:r>
     </w:p>
     <w:p>
       <w:pPr>
         <w:rPr>
-          <w:lang w:val="it-IT"/>
-        </w:rPr>
-      </w:pPr>
-      <w:r>
-        <w:rPr>
-          <w:lang w:val="it-IT"/>
-        </w:rPr>
-        <w:t>Explanation of how the “average tree” has been calculated. Segui lo script</w:t>
+          <w:i/>
+          <w:lang w:val="it-IT"/>
+        </w:rPr>
+      </w:pPr>
+      <w:r>
+        <w:rPr>
+          <w:i/>
+          <w:lang w:val="it-IT"/>
+        </w:rPr>
+        <w:t xml:space="preserve">Fig. xxx: </w:t>
+      </w:r>
+      <w:r>
+        <w:rPr>
+          <w:i/>
+          <w:lang w:val="it-IT"/>
+        </w:rPr>
+        <w:t xml:space="preserve">Relationship between </w:t>
+      </w:r>
+      <w:proofErr w:type="spellStart"/>
+      <w:r>
+        <w:rPr>
+          <w:i/>
+          <w:lang w:val="it-IT"/>
+        </w:rPr>
+        <w:t>stemflow</w:t>
+      </w:r>
+      <w:proofErr w:type="spellEnd"/>
+      <w:r>
+        <w:rPr>
+          <w:i/>
+          <w:lang w:val="it-IT"/>
+        </w:rPr>
+        <w:t xml:space="preserve"> volume and (DBH)2 for collectors</w:t>
       </w:r>
     </w:p>
     <w:p>
@@ -2829,65 +3195,71 @@
         <w:rPr>
           <w:lang w:val="it-IT"/>
         </w:rPr>
-        <w:t>Analysis by DBH^2</w:t>
-      </w:r>
-      <w:r>
-        <w:rPr>
-          <w:lang w:val="it-IT"/>
-        </w:rPr>
-        <w:t>: see Heal et al 2004 pg. 485: plot</w:t>
+        <w:t>Explanation of how the “average tree” has been calculated. Segui lo script</w:t>
       </w:r>
     </w:p>
     <w:p>
-      <w:r>
-        <w:t>Methodology: gauged flow by bucket! Comparison?</w:t>
+      <w:pPr>
+        <w:rPr>
+          <w:lang w:val="it-IT"/>
+        </w:rPr>
+      </w:pPr>
+      <w:r>
+        <w:rPr>
+          <w:lang w:val="it-IT"/>
+        </w:rPr>
+        <w:lastRenderedPageBreak/>
+        <w:t>Analysis by DBH^2</w:t>
+      </w:r>
+      <w:r>
+        <w:rPr>
+          <w:lang w:val="it-IT"/>
+        </w:rPr>
+        <w:t>: see Heal et al 2004 pg. 485: plot</w:t>
       </w:r>
     </w:p>
     <w:p>
       <w:r>
-        <w:t>Notes for later:</w:t>
+        <w:t>Methodology: gauged flow by bucket! Comparison?</w:t>
       </w:r>
     </w:p>
     <w:p>
       <w:r>
-        <w:t>Mitchell work with 87-93 of CNU!</w:t>
+        <w:t>Notes for later:</w:t>
       </w:r>
     </w:p>
     <w:p>
       <w:r>
-        <w:t xml:space="preserve">Results for the 5 years dataset: </w:t>
-      </w:r>
-      <w:proofErr w:type="spellStart"/>
-      <w:r>
-        <w:t>Descrizione</w:t>
-      </w:r>
-      <w:proofErr w:type="spellEnd"/>
-      <w:r>
-        <w:t xml:space="preserve"> del database </w:t>
-      </w:r>
-      <w:proofErr w:type="spellStart"/>
-      <w:r>
-        <w:t>ottenuto</w:t>
-      </w:r>
-      <w:proofErr w:type="spellEnd"/>
-      <w:r>
-        <w:t xml:space="preserve"> -&gt; fieldwork and lab methodology, data quality (NAs), data treatment, outliers, regression and interpolation.</w:t>
+        <w:t>Mitchell work with 87-93 of CNU!</w:t>
       </w:r>
     </w:p>
     <w:p>
       <w:r>
+        <w:t xml:space="preserve">Results for the 5 years dataset: </w:t>
+      </w:r>
+      <w:proofErr w:type="spellStart"/>
+      <w:r>
+        <w:t>Descrizione</w:t>
+      </w:r>
+      <w:proofErr w:type="spellEnd"/>
+      <w:r>
+        <w:t xml:space="preserve"> del database </w:t>
+      </w:r>
+      <w:proofErr w:type="spellStart"/>
+      <w:r>
+        <w:t>ottenuto</w:t>
+      </w:r>
+      <w:proofErr w:type="spellEnd"/>
+      <w:r>
+        <w:t xml:space="preserve"> -&gt; fieldwork and lab methodology, data quality (NAs), data treatment, outliers, regression and interpolation.</w:t>
+      </w:r>
+    </w:p>
+    <w:p>
+      <w:r>
         <w:rPr>
           <w:rStyle w:val="SubtleReference"/>
         </w:rPr>
-        <w:t>Refer</w:t>
-      </w:r>
-      <w:bookmarkStart w:id="0" w:name="_GoBack"/>
-      <w:bookmarkEnd w:id="0"/>
-      <w:r>
-        <w:rPr>
-          <w:rStyle w:val="SubtleReference"/>
-        </w:rPr>
-        <w:t>ences</w:t>
+        <w:t>References</w:t>
       </w:r>
     </w:p>
     <w:p>

</xml_diff>